<commit_message>
Navigation Diagram, Tecnologies addition (Vision Doc)
</commit_message>
<xml_diff>
--- a/Documentação/Documento Visão.docx
+++ b/Documentação/Documento Visão.docx
@@ -656,6 +656,47 @@
           <w:sz w:val="24"/>
           <w:szCs w:val="24"/>
         </w:rPr>
+        <w:t xml:space="preserve">Prototipação: </w:t>
+      </w:r>
+      <w:proofErr w:type="spellStart"/>
+      <w:r>
+        <w:rPr>
+          <w:rFonts w:ascii="Candara" w:hAnsi="Candara"/>
+          <w:sz w:val="24"/>
+          <w:szCs w:val="24"/>
+        </w:rPr>
+        <w:t>Figma</w:t>
+      </w:r>
+      <w:proofErr w:type="spellEnd"/>
+      <w:r>
+        <w:rPr>
+          <w:rFonts w:ascii="Candara" w:hAnsi="Candara"/>
+          <w:sz w:val="24"/>
+          <w:szCs w:val="24"/>
+        </w:rPr>
+        <w:t>.</w:t>
+      </w:r>
+    </w:p>
+    <w:p>
+      <w:pPr>
+        <w:pStyle w:val="PargrafodaLista"/>
+        <w:numPr>
+          <w:ilvl w:val="0"/>
+          <w:numId w:val="4"/>
+        </w:numPr>
+        <w:jc w:val="both"/>
+        <w:rPr>
+          <w:rFonts w:ascii="Candara" w:hAnsi="Candara"/>
+          <w:sz w:val="24"/>
+          <w:szCs w:val="24"/>
+        </w:rPr>
+      </w:pPr>
+      <w:r>
+        <w:rPr>
+          <w:rFonts w:ascii="Candara" w:hAnsi="Candara"/>
+          <w:sz w:val="24"/>
+          <w:szCs w:val="24"/>
+        </w:rPr>
         <w:t xml:space="preserve">Outros recursos: </w:t>
       </w:r>
       <w:proofErr w:type="spellStart"/>
@@ -736,16 +777,8 @@
           <w:sz w:val="24"/>
           <w:szCs w:val="24"/>
         </w:rPr>
-        <w:t xml:space="preserve">O projeto não possui função que recebe dados do usuário, como sugestões e mensagem. Tal limitação deve ser corrigida através da implementação da </w:t>
-      </w:r>
-      <w:r>
-        <w:rPr>
-          <w:rFonts w:ascii="Candara" w:hAnsi="Candara"/>
-          <w:sz w:val="24"/>
-          <w:szCs w:val="24"/>
-        </w:rPr>
         <w:lastRenderedPageBreak/>
-        <w:t xml:space="preserve">função “Envio de sugestão/mensagem”. Essa funcionalidade deve ser feita através de </w:t>
+        <w:t xml:space="preserve">O projeto não possui função que recebe dados do usuário, como sugestões e mensagem. Tal limitação deve ser corrigida através da implementação da função “Envio de sugestão/mensagem”. Essa funcionalidade deve ser feita através de </w:t>
       </w:r>
       <w:proofErr w:type="spellStart"/>
       <w:r>

</xml_diff>

<commit_message>
Prototype on Figma addition
</commit_message>
<xml_diff>
--- a/Documentação/Documento Visão.docx
+++ b/Documentação/Documento Visão.docx
@@ -551,25 +551,7 @@
           <w:sz w:val="24"/>
           <w:szCs w:val="24"/>
         </w:rPr>
-        <w:t xml:space="preserve">OOP: Apesar do uso de linguagem </w:t>
-      </w:r>
-      <w:proofErr w:type="spellStart"/>
-      <w:r>
-        <w:rPr>
-          <w:rFonts w:ascii="Candara" w:hAnsi="Candara"/>
-          <w:sz w:val="24"/>
-          <w:szCs w:val="24"/>
-        </w:rPr>
-        <w:t>FrontEnd</w:t>
-      </w:r>
-      <w:proofErr w:type="spellEnd"/>
-      <w:r>
-        <w:rPr>
-          <w:rFonts w:ascii="Candara" w:hAnsi="Candara"/>
-          <w:sz w:val="24"/>
-          <w:szCs w:val="24"/>
-        </w:rPr>
-        <w:t>, é preciso aplicar técnicas de programação orientada a objetos com o uso de JS.</w:t>
+        <w:t>OOP: Apesar do uso de linguagem FrontEnd, é preciso aplicar técnicas de programação orientada a objetos com o uso de JS.</w:t>
       </w:r>
     </w:p>
     <w:p>
@@ -615,25 +597,7 @@
           <w:sz w:val="24"/>
           <w:szCs w:val="24"/>
         </w:rPr>
-        <w:t xml:space="preserve">IDE: Visual Studio </w:t>
-      </w:r>
-      <w:proofErr w:type="spellStart"/>
-      <w:r>
-        <w:rPr>
-          <w:rFonts w:ascii="Candara" w:hAnsi="Candara"/>
-          <w:sz w:val="24"/>
-          <w:szCs w:val="24"/>
-        </w:rPr>
-        <w:t>Code</w:t>
-      </w:r>
-      <w:proofErr w:type="spellEnd"/>
-      <w:r>
-        <w:rPr>
-          <w:rFonts w:ascii="Candara" w:hAnsi="Candara"/>
-          <w:sz w:val="24"/>
-          <w:szCs w:val="24"/>
-        </w:rPr>
-        <w:t>.</w:t>
+        <w:t>IDE: Visual Studio Code.</w:t>
       </w:r>
     </w:p>
     <w:p>
@@ -656,25 +620,7 @@
           <w:sz w:val="24"/>
           <w:szCs w:val="24"/>
         </w:rPr>
-        <w:t xml:space="preserve">Prototipação: </w:t>
-      </w:r>
-      <w:proofErr w:type="spellStart"/>
-      <w:r>
-        <w:rPr>
-          <w:rFonts w:ascii="Candara" w:hAnsi="Candara"/>
-          <w:sz w:val="24"/>
-          <w:szCs w:val="24"/>
-        </w:rPr>
-        <w:t>Figma</w:t>
-      </w:r>
-      <w:proofErr w:type="spellEnd"/>
-      <w:r>
-        <w:rPr>
-          <w:rFonts w:ascii="Candara" w:hAnsi="Candara"/>
-          <w:sz w:val="24"/>
-          <w:szCs w:val="24"/>
-        </w:rPr>
-        <w:t>.</w:t>
+        <w:t>Prototipação: Figma.</w:t>
       </w:r>
     </w:p>
     <w:p>
@@ -697,25 +643,7 @@
           <w:sz w:val="24"/>
           <w:szCs w:val="24"/>
         </w:rPr>
-        <w:t xml:space="preserve">Outros recursos: </w:t>
-      </w:r>
-      <w:proofErr w:type="spellStart"/>
-      <w:r>
-        <w:rPr>
-          <w:rFonts w:ascii="Candara" w:hAnsi="Candara"/>
-          <w:sz w:val="24"/>
-          <w:szCs w:val="24"/>
-        </w:rPr>
-        <w:t>RoughAnimator</w:t>
-      </w:r>
-      <w:proofErr w:type="spellEnd"/>
-      <w:r>
-        <w:rPr>
-          <w:rFonts w:ascii="Candara" w:hAnsi="Candara"/>
-          <w:sz w:val="24"/>
-          <w:szCs w:val="24"/>
-        </w:rPr>
-        <w:t>.</w:t>
+        <w:t>Outros recursos: RoughAnimator.</w:t>
       </w:r>
     </w:p>
     <w:p>
@@ -778,43 +706,7 @@
           <w:szCs w:val="24"/>
         </w:rPr>
         <w:lastRenderedPageBreak/>
-        <w:t xml:space="preserve">O projeto não possui função que recebe dados do usuário, como sugestões e mensagem. Tal limitação deve ser corrigida através da implementação da função “Envio de sugestão/mensagem”. Essa funcionalidade deve ser feita através de </w:t>
-      </w:r>
-      <w:proofErr w:type="spellStart"/>
-      <w:r>
-        <w:rPr>
-          <w:rFonts w:ascii="Candara" w:hAnsi="Candara"/>
-          <w:sz w:val="24"/>
-          <w:szCs w:val="24"/>
-        </w:rPr>
-        <w:t>BackEnd</w:t>
-      </w:r>
-      <w:proofErr w:type="spellEnd"/>
-      <w:r>
-        <w:rPr>
-          <w:rFonts w:ascii="Candara" w:hAnsi="Candara"/>
-          <w:sz w:val="24"/>
-          <w:szCs w:val="24"/>
-        </w:rPr>
-        <w:t xml:space="preserve"> com Java e </w:t>
-      </w:r>
-      <w:proofErr w:type="spellStart"/>
-      <w:r>
-        <w:rPr>
-          <w:rFonts w:ascii="Candara" w:hAnsi="Candara"/>
-          <w:sz w:val="24"/>
-          <w:szCs w:val="24"/>
-        </w:rPr>
-        <w:t>SpringBoot</w:t>
-      </w:r>
-      <w:proofErr w:type="spellEnd"/>
-      <w:r>
-        <w:rPr>
-          <w:rFonts w:ascii="Candara" w:hAnsi="Candara"/>
-          <w:sz w:val="24"/>
-          <w:szCs w:val="24"/>
-        </w:rPr>
-        <w:t>.</w:t>
+        <w:t>O projeto não possui função que recebe dados do usuário, como sugestões e mensagem. Tal limitação deve ser corrigida através da implementação da função “Envio de sugestão/mensagem”. Essa funcionalidade deve ser feita através de BackEnd com Java e SpringBoot.</w:t>
       </w:r>
     </w:p>
     <w:p>
@@ -876,7 +768,31 @@
           <w:sz w:val="24"/>
           <w:szCs w:val="24"/>
         </w:rPr>
-        <w:t xml:space="preserve"> somente navegadores desktop. Deve-se implementar padrões de estilo que se adequam a outras plataformas, como a resolução dos navegadores mobile.</w:t>
+        <w:t xml:space="preserve"> somente navegadores desktop</w:t>
+      </w:r>
+      <w:r>
+        <w:rPr>
+          <w:rFonts w:ascii="Candara" w:hAnsi="Candara"/>
+          <w:sz w:val="24"/>
+          <w:szCs w:val="24"/>
+        </w:rPr>
+        <w:t xml:space="preserve"> full HD</w:t>
+      </w:r>
+      <w:r>
+        <w:rPr>
+          <w:rFonts w:ascii="Candara" w:hAnsi="Candara"/>
+          <w:sz w:val="24"/>
+          <w:szCs w:val="24"/>
+        </w:rPr>
+        <w:t>. Deve-se implementar padrões de estilo que se adequam a outras plataformas, como a resolução dos navegadores mobile</w:t>
+      </w:r>
+      <w:r>
+        <w:rPr>
+          <w:rFonts w:ascii="Candara" w:hAnsi="Candara"/>
+          <w:sz w:val="24"/>
+          <w:szCs w:val="24"/>
+        </w:rPr>
+        <w:t xml:space="preserve"> ou outras resoluções de tela.</w:t>
       </w:r>
     </w:p>
     <w:p>

</xml_diff>